<commit_message>
final version of design doc
</commit_message>
<xml_diff>
--- a/NoC RTL/doc/NoC.docx
+++ b/NoC RTL/doc/NoC.docx
@@ -231,71 +231,6 @@
       <w:r>
         <w:rPr>
           <w:b/>
-          <w:sz w:val="40"/>
-          <w:szCs w:val="40"/>
-        </w:rPr>
-      </w:r>
-    </w:p>
-    <w:p>
-      <w:pPr>
-        <w:pStyle w:val="style0"/>
-        <w:jc w:val="center"/>
-      </w:pPr>
-      <w:r>
-        <w:rPr>
-          <w:b/>
-          <w:sz w:val="40"/>
-          <w:szCs w:val="40"/>
-        </w:rPr>
-      </w:r>
-    </w:p>
-    <w:p>
-      <w:pPr>
-        <w:pStyle w:val="style0"/>
-        <w:jc w:val="center"/>
-      </w:pPr>
-      <w:r>
-        <w:rPr>
-          <w:b/>
-          <w:sz w:val="40"/>
-          <w:szCs w:val="40"/>
-        </w:rPr>
-      </w:r>
-    </w:p>
-    <w:p>
-      <w:pPr>
-        <w:pStyle w:val="style0"/>
-        <w:jc w:val="center"/>
-      </w:pPr>
-      <w:r>
-        <w:rPr>
-          <w:b/>
-          <w:sz w:val="40"/>
-          <w:szCs w:val="40"/>
-        </w:rPr>
-      </w:r>
-    </w:p>
-    <w:p>
-      <w:pPr>
-        <w:pStyle w:val="style0"/>
-        <w:jc w:val="center"/>
-      </w:pPr>
-      <w:r>
-        <w:rPr>
-          <w:b/>
-          <w:sz w:val="40"/>
-          <w:szCs w:val="40"/>
-        </w:rPr>
-      </w:r>
-    </w:p>
-    <w:p>
-      <w:pPr>
-        <w:pStyle w:val="style0"/>
-        <w:jc w:val="center"/>
-      </w:pPr>
-      <w:r>
-        <w:rPr>
-          <w:b/>
           <w:sz w:val="28"/>
           <w:szCs w:val="28"/>
         </w:rPr>
@@ -328,6 +263,84 @@
           <w:szCs w:val="28"/>
         </w:rPr>
         <w:t>Fall 2012</w:t>
+      </w:r>
+    </w:p>
+    <w:p>
+      <w:pPr>
+        <w:pStyle w:val="style0"/>
+        <w:jc w:val="center"/>
+      </w:pPr>
+      <w:r>
+        <w:rPr>
+          <w:b/>
+          <w:sz w:val="40"/>
+          <w:szCs w:val="40"/>
+        </w:rPr>
+      </w:r>
+    </w:p>
+    <w:p>
+      <w:pPr>
+        <w:pStyle w:val="style0"/>
+        <w:jc w:val="center"/>
+      </w:pPr>
+      <w:r>
+        <w:rPr>
+          <w:b/>
+          <w:sz w:val="40"/>
+          <w:szCs w:val="40"/>
+        </w:rPr>
+      </w:r>
+    </w:p>
+    <w:p>
+      <w:pPr>
+        <w:pStyle w:val="style0"/>
+        <w:jc w:val="center"/>
+      </w:pPr>
+      <w:r>
+        <w:rPr>
+          <w:b/>
+          <w:sz w:val="40"/>
+          <w:szCs w:val="40"/>
+        </w:rPr>
+      </w:r>
+    </w:p>
+    <w:p>
+      <w:pPr>
+        <w:pStyle w:val="style0"/>
+        <w:jc w:val="center"/>
+      </w:pPr>
+      <w:r>
+        <w:rPr>
+          <w:b/>
+          <w:sz w:val="40"/>
+          <w:szCs w:val="40"/>
+        </w:rPr>
+      </w:r>
+    </w:p>
+    <w:p>
+      <w:pPr>
+        <w:pStyle w:val="style0"/>
+        <w:jc w:val="center"/>
+      </w:pPr>
+      <w:r>
+        <w:rPr>
+          <w:b/>
+          <w:sz w:val="40"/>
+          <w:szCs w:val="40"/>
+        </w:rPr>
+      </w:r>
+    </w:p>
+    <w:p>
+      <w:pPr>
+        <w:pStyle w:val="style0"/>
+        <w:jc w:val="center"/>
+      </w:pPr>
+      <w:r>
+        <w:rPr>
+          <w:b/>
+          <w:sz w:val="40"/>
+          <w:szCs w:val="40"/>
+        </w:rPr>
       </w:r>
     </w:p>
     <w:p>
@@ -616,126 +629,95 @@
         <w:rPr>
           <w:b/>
         </w:rPr>
-      </w:r>
-    </w:p>
-    <w:p>
-      <w:pPr>
-        <w:pStyle w:val="style0"/>
-      </w:pPr>
-      <w:r>
-        <w:rPr>
-          <w:b/>
-        </w:rPr>
-      </w:r>
-    </w:p>
-    <w:p>
-      <w:pPr>
-        <w:pStyle w:val="style0"/>
-      </w:pPr>
-      <w:r>
-        <w:rPr>
-          <w:b/>
-        </w:rPr>
-      </w:r>
-    </w:p>
-    <w:p>
-      <w:pPr>
-        <w:pStyle w:val="style0"/>
-      </w:pPr>
-      <w:r>
-        <w:rPr>
-          <w:b/>
-        </w:rPr>
-      </w:r>
-    </w:p>
-    <w:p>
-      <w:pPr>
-        <w:pStyle w:val="style0"/>
-      </w:pPr>
-      <w:r>
-        <w:rPr>
-          <w:b/>
-        </w:rPr>
-      </w:r>
-    </w:p>
-    <w:p>
-      <w:pPr>
-        <w:pStyle w:val="style0"/>
-      </w:pPr>
-      <w:r>
-        <w:rPr>
-          <w:b/>
-        </w:rPr>
-      </w:r>
-    </w:p>
-    <w:p>
-      <w:pPr>
-        <w:pStyle w:val="style0"/>
-      </w:pPr>
-      <w:r>
-        <w:rPr>
-          <w:b/>
-        </w:rPr>
-      </w:r>
-    </w:p>
-    <w:p>
-      <w:pPr>
-        <w:pStyle w:val="style0"/>
-      </w:pPr>
-      <w:r>
-        <w:rPr>
-          <w:b/>
-        </w:rPr>
-      </w:r>
-    </w:p>
-    <w:p>
-      <w:pPr>
-        <w:pStyle w:val="style0"/>
-      </w:pPr>
-      <w:r>
-        <w:rPr>
-          <w:b/>
-        </w:rPr>
-      </w:r>
-    </w:p>
-    <w:p>
-      <w:pPr>
-        <w:pStyle w:val="style0"/>
-      </w:pPr>
-      <w:r>
-        <w:rPr>
-          <w:b/>
-        </w:rPr>
-      </w:r>
-    </w:p>
-    <w:p>
-      <w:pPr>
-        <w:pStyle w:val="style0"/>
-      </w:pPr>
-      <w:r>
-        <w:rPr>
-          <w:b/>
-        </w:rPr>
-      </w:r>
-    </w:p>
-    <w:p>
-      <w:pPr>
-        <w:pStyle w:val="style0"/>
-      </w:pPr>
-      <w:r>
-        <w:rPr>
-          <w:b/>
-        </w:rPr>
-      </w:r>
-    </w:p>
-    <w:p>
-      <w:pPr>
-        <w:pStyle w:val="style0"/>
-      </w:pPr>
-      <w:r>
-        <w:rPr>
-          <w:b/>
-        </w:rPr>
+        <w:t>SECTION 2: Design Overview</w:t>
+      </w:r>
+    </w:p>
+    <w:p>
+      <w:pPr>
+        <w:pStyle w:val="style0"/>
+      </w:pPr>
+      <w:r>
+        <w:rPr>
+          <w:b/>
+        </w:rPr>
+        <w:t>SECTION 3: Unit level interfaces</w:t>
+      </w:r>
+    </w:p>
+    <w:p>
+      <w:pPr>
+        <w:pStyle w:val="style0"/>
+      </w:pPr>
+      <w:r>
+        <w:rPr>
+          <w:b/>
+        </w:rPr>
+        <w:t>SECTION 4: Sub partitioning the interfaces, Test harness structure</w:t>
+      </w:r>
+    </w:p>
+    <w:p>
+      <w:pPr>
+        <w:pStyle w:val="style0"/>
+      </w:pPr>
+      <w:r>
+        <w:rPr>
+          <w:b/>
+        </w:rPr>
+        <w:t>SECTION 5: Microarchitecture desig</w:t>
+      </w:r>
+    </w:p>
+    <w:p>
+      <w:pPr>
+        <w:pStyle w:val="style0"/>
+      </w:pPr>
+      <w:r>
+        <w:rPr>
+          <w:b/>
+        </w:rPr>
+        <w:t>SECTION 6: Verification Strategy</w:t>
+      </w:r>
+    </w:p>
+    <w:p>
+      <w:pPr>
+        <w:pStyle w:val="style0"/>
+      </w:pPr>
+      <w:r>
+        <w:rPr>
+          <w:b/>
+        </w:rPr>
+        <w:t>SECTION 7: Performance estimation</w:t>
+      </w:r>
+    </w:p>
+    <w:p>
+      <w:pPr>
+        <w:pStyle w:val="style0"/>
+      </w:pPr>
+      <w:r>
+        <w:rPr>
+          <w:b/>
+        </w:rPr>
+        <w:t>SECTION 8: Area estimate</w:t>
+      </w:r>
+    </w:p>
+    <w:p>
+      <w:pPr>
+        <w:pStyle w:val="style0"/>
+      </w:pPr>
+      <w:r>
+        <w:rPr>
+          <w:b/>
+        </w:rPr>
+        <w:t xml:space="preserve">SECTION 9: Bugs, Coverage </w:t>
+      </w:r>
+    </w:p>
+    <w:p>
+      <w:pPr>
+        <w:pStyle w:val="style0"/>
+      </w:pPr>
+      <w:r>
+        <w:rPr>
+          <w:b/>
+        </w:rPr>
+        <w:t>SECTION 10: Document revision history</w:t>
       </w:r>
     </w:p>
     <w:p>
@@ -943,7 +925,7 @@
           <w:sz w:val="20"/>
           <w:szCs w:val="20"/>
         </w:rPr>
-        <w:t xml:space="preserve">Bus based interconnection systems are not scalable and power efficient for future many core System-on-chip or processors. Network on Chip provides a scalable and efficient solution to this problem. In this project, we will design a synthesizable 4x4 Network on Chip of mesh topology using SystemVerilog for </w:t>
+        <w:t xml:space="preserve">Bus based interconnection systems are not scalable and power efficient for future many core System-on-chips or processors. Network on Chip provides a scalable and efficient solution to this problem. In this project, we will design a </w:t>
       </w:r>
       <w:r>
         <w:rPr>
@@ -953,6 +935,24 @@
           <w:sz w:val="20"/>
           <w:szCs w:val="20"/>
         </w:rPr>
+        <w:t>synthesizable</w:t>
+      </w:r>
+      <w:r>
+        <w:rPr>
+          <w:color w:val="000000"/>
+          <w:sz w:val="20"/>
+          <w:szCs w:val="20"/>
+        </w:rPr>
+        <w:t xml:space="preserve"> 4x4 Network on Chip of mesh topology using SystemVerilog for </w:t>
+      </w:r>
+      <w:r>
+        <w:rPr>
+          <w:i w:val="false"/>
+          <w:iCs w:val="false"/>
+          <w:color w:val="000000"/>
+          <w:sz w:val="20"/>
+          <w:szCs w:val="20"/>
+        </w:rPr>
         <w:t>design and validation</w:t>
       </w:r>
       <w:r>
@@ -972,8 +972,8 @@
       <w:r>
         <w:rPr>
           <w:color w:val="000000"/>
-          <w:sz w:val="20"/>
-          <w:szCs w:val="20"/>
+          <w:sz w:val="12"/>
+          <w:szCs w:val="12"/>
         </w:rPr>
       </w:r>
     </w:p>
@@ -1101,8 +1101,8 @@
       <w:r>
         <w:rPr>
           <w:color w:val="000000"/>
-          <w:sz w:val="20"/>
-          <w:szCs w:val="20"/>
+          <w:sz w:val="12"/>
+          <w:szCs w:val="12"/>
         </w:rPr>
       </w:r>
     </w:p>
@@ -1152,7 +1152,7 @@
           <w:sz w:val="20"/>
           <w:szCs w:val="20"/>
         </w:rPr>
-        <w:t xml:space="preserve">. After receiving the first flit of each packet, a router node will locate the information (i.e. co-ordinate) of the destination node and route the flit through the </w:t>
+        <w:t xml:space="preserve">. After receiving the first flit of each packet, a router node will locate the co-ordinate of the destination node and route the flit through </w:t>
       </w:r>
       <w:r>
         <w:rPr>
@@ -1215,8 +1215,8 @@
       <w:r>
         <w:rPr>
           <w:color w:val="000000"/>
-          <w:sz w:val="20"/>
-          <w:szCs w:val="20"/>
+          <w:sz w:val="12"/>
+          <w:szCs w:val="12"/>
         </w:rPr>
       </w:r>
     </w:p>
@@ -1329,8 +1329,8 @@
       <w:r>
         <w:rPr>
           <w:color w:val="000000"/>
-          <w:sz w:val="20"/>
-          <w:szCs w:val="20"/>
+          <w:sz w:val="12"/>
+          <w:szCs w:val="12"/>
         </w:rPr>
       </w:r>
     </w:p>
@@ -1358,8 +1358,8 @@
       <w:r>
         <w:rPr>
           <w:color w:val="000000"/>
-          <w:sz w:val="20"/>
-          <w:szCs w:val="20"/>
+          <w:sz w:val="12"/>
+          <w:szCs w:val="12"/>
         </w:rPr>
       </w:r>
     </w:p>

</xml_diff>

<commit_message>
added diagrams to NoC.docx
</commit_message>
<xml_diff>
--- a/NoC RTL/doc/NoC.docx
+++ b/NoC RTL/doc/NoC.docx
@@ -553,118 +553,32 @@
       </w:pPr>
     </w:p>
     <w:p/>
-    <w:p>
-      <w:r>
-        <w:rPr>
-          <w:b/>
-        </w:rPr>
-        <w:t>SECTION 2: Design Overview</w:t>
-      </w:r>
-    </w:p>
-    <w:p>
-      <w:r>
-        <w:rPr>
-          <w:b/>
-        </w:rPr>
-        <w:t>SECTION 3: Unit level int</w:t>
-      </w:r>
-      <w:r>
-        <w:rPr>
-          <w:b/>
-        </w:rPr>
-        <w:t>erfaces</w:t>
-      </w:r>
-    </w:p>
-    <w:p>
-      <w:r>
-        <w:rPr>
-          <w:b/>
-        </w:rPr>
-        <w:t>SECTION 4: Sub partitioning the interfaces, Test harness structure</w:t>
-      </w:r>
-    </w:p>
-    <w:p>
-      <w:r>
-        <w:rPr>
-          <w:b/>
-        </w:rPr>
-        <w:t xml:space="preserve">SECTION 5: Microarchitecture </w:t>
-      </w:r>
-      <w:proofErr w:type="spellStart"/>
-      <w:r>
-        <w:rPr>
-          <w:b/>
-        </w:rPr>
-        <w:t>desig</w:t>
-      </w:r>
-      <w:proofErr w:type="spellEnd"/>
-    </w:p>
-    <w:p>
-      <w:r>
-        <w:rPr>
-          <w:b/>
-        </w:rPr>
-        <w:t>SECTION 6: Verification Strategy</w:t>
-      </w:r>
-    </w:p>
-    <w:p>
-      <w:r>
-        <w:rPr>
-          <w:b/>
-        </w:rPr>
-        <w:t>SECTION 7: Performance estimation</w:t>
-      </w:r>
-    </w:p>
-    <w:p>
-      <w:r>
-        <w:rPr>
-          <w:b/>
-        </w:rPr>
-        <w:t>SECTION 8: Area estimate</w:t>
-      </w:r>
-    </w:p>
-    <w:p>
-      <w:r>
-        <w:rPr>
-          <w:b/>
-        </w:rPr>
-        <w:t xml:space="preserve">SECTION 9: Bugs, Coverage </w:t>
-      </w:r>
-    </w:p>
-    <w:p>
-      <w:r>
-        <w:rPr>
-          <w:b/>
-        </w:rPr>
-        <w:t xml:space="preserve">SECTION 10: Document </w:t>
-      </w:r>
-      <w:r>
-        <w:rPr>
-          <w:b/>
-        </w:rPr>
-        <w:t>revision history</w:t>
-      </w:r>
-    </w:p>
-    <w:p/>
-    <w:p/>
-    <w:p/>
-    <w:p/>
-    <w:p/>
-    <w:p/>
-    <w:p/>
-    <w:p/>
-    <w:p/>
-    <w:p/>
-    <w:p/>
-    <w:p/>
-    <w:p/>
-    <w:p/>
-    <w:p/>
-    <w:p/>
-    <w:p>
-      <w:bookmarkStart w:id="0" w:name="_GoBack"/>
-      <w:bookmarkEnd w:id="0"/>
-    </w:p>
+    <w:p/>
+    <w:p/>
+    <w:p/>
+    <w:p/>
+    <w:p/>
+    <w:p/>
+    <w:p/>
+    <w:p/>
+    <w:p/>
+    <w:p/>
+    <w:p/>
+    <w:p/>
+    <w:p/>
+    <w:p/>
+    <w:p/>
+    <w:p/>
+    <w:p/>
+    <w:p/>
+    <w:p/>
+    <w:p/>
+    <w:p/>
+    <w:p/>
+    <w:p/>
+    <w:p/>
+    <w:p/>
+    <w:p/>
     <w:p>
       <w:r>
         <w:rPr>
@@ -697,15 +611,7 @@
           <w:sz w:val="20"/>
           <w:szCs w:val="20"/>
         </w:rPr>
-        <w:t>Bus based interconnection systems are not scalable and power efficient for future many core System-on-chips or processors. Network on Chip provides a scalable and efficient solution to this prob</w:t>
-      </w:r>
-      <w:r>
-        <w:rPr>
-          <w:color w:val="000000"/>
-          <w:sz w:val="20"/>
-          <w:szCs w:val="20"/>
-        </w:rPr>
-        <w:t xml:space="preserve">lem. In this project, we will design a </w:t>
+        <w:t xml:space="preserve">Bus based interconnection systems are not scalable and power efficient for future many core System-on-chips or processors. Network on Chip provides a scalable and efficient solution to this problem. In this project, we will design a </w:t>
       </w:r>
       <w:r>
         <w:rPr>
@@ -741,23 +647,7 @@
           <w:sz w:val="20"/>
           <w:szCs w:val="20"/>
         </w:rPr>
-        <w:t xml:space="preserve"> for </w:t>
-      </w:r>
-      <w:r>
-        <w:rPr>
-          <w:color w:val="000000"/>
-          <w:sz w:val="20"/>
-          <w:szCs w:val="20"/>
-        </w:rPr>
-        <w:t>design and validation</w:t>
-      </w:r>
-      <w:r>
-        <w:rPr>
-          <w:color w:val="000000"/>
-          <w:sz w:val="20"/>
-          <w:szCs w:val="20"/>
-        </w:rPr>
-        <w:t xml:space="preserve">. </w:t>
+        <w:t xml:space="preserve"> for design and validation. </w:t>
       </w:r>
     </w:p>
     <w:p>
@@ -793,15 +683,7 @@
           <w:sz w:val="20"/>
           <w:szCs w:val="20"/>
         </w:rPr>
-        <w:t xml:space="preserve"> consists of multiple communicating cores, intermediate router nodes and point-to-point links. Intermediate rout</w:t>
-      </w:r>
-      <w:r>
-        <w:rPr>
-          <w:color w:val="000000"/>
-          <w:sz w:val="20"/>
-          <w:szCs w:val="20"/>
-        </w:rPr>
-        <w:t xml:space="preserve">er nodes are responsible for routing data to its appropriate destination, and thus establish a notion of point-to-point communication between a sender and receiver. Data is represented by </w:t>
+        <w:t xml:space="preserve"> consists of multiple communicating cores, intermediate router nodes and point-to-point links. Intermediate router nodes are responsible for routing data to its appropriate destination, and thus establish a notion of point-to-point communication between a sender and receiver. Data is represented by </w:t>
       </w:r>
       <w:r>
         <w:rPr>
@@ -852,15 +734,7 @@
           <w:sz w:val="20"/>
           <w:szCs w:val="20"/>
         </w:rPr>
-        <w:t xml:space="preserve"> can consist of multiple packets, where each pack</w:t>
-      </w:r>
-      <w:r>
-        <w:rPr>
-          <w:color w:val="000000"/>
-          <w:sz w:val="20"/>
-          <w:szCs w:val="20"/>
-        </w:rPr>
-        <w:t xml:space="preserve">et is composed of multiple </w:t>
+        <w:t xml:space="preserve"> can consist of multiple packets, where each packet is composed of multiple </w:t>
       </w:r>
       <w:r>
         <w:rPr>
@@ -946,15 +820,7 @@
           <w:sz w:val="20"/>
           <w:szCs w:val="20"/>
         </w:rPr>
-        <w:t>.  Data will always be routed in a predefined order – fi</w:t>
-      </w:r>
-      <w:r>
-        <w:rPr>
-          <w:color w:val="000000"/>
-          <w:sz w:val="20"/>
-          <w:szCs w:val="20"/>
-        </w:rPr>
-        <w:t xml:space="preserve">rst along the Y-axis and then along the X-axis. This is referred to as </w:t>
+        <w:t xml:space="preserve">.  Data will always be routed in a predefined order – first along the Y-axis and then along the X-axis. This is referred to as </w:t>
       </w:r>
       <w:r>
         <w:rPr>
@@ -980,7 +846,33 @@
           <w:sz w:val="20"/>
           <w:szCs w:val="20"/>
         </w:rPr>
-        <w:t>Y-X dimension-orde</w:t>
+        <w:t>Y-X dimension-ordered</w:t>
+      </w:r>
+      <w:r>
+        <w:rPr>
+          <w:color w:val="000000"/>
+          <w:sz w:val="20"/>
+          <w:szCs w:val="20"/>
+        </w:rPr>
+        <w:t xml:space="preserve"> routing scheme mentioned above. The </w:t>
+      </w:r>
+      <w:proofErr w:type="spellStart"/>
+      <w:r>
+        <w:rPr>
+          <w:color w:val="000000"/>
+          <w:sz w:val="20"/>
+          <w:szCs w:val="20"/>
+        </w:rPr>
+        <w:t>NoC</w:t>
+      </w:r>
+      <w:proofErr w:type="spellEnd"/>
+      <w:r>
+        <w:rPr>
+          <w:color w:val="000000"/>
+          <w:sz w:val="20"/>
+          <w:szCs w:val="20"/>
+        </w:rPr>
+        <w:t xml:space="preserve"> handles the messages in a </w:t>
       </w:r>
       <w:r>
         <w:rPr>
@@ -989,41 +881,6 @@
           <w:sz w:val="20"/>
           <w:szCs w:val="20"/>
         </w:rPr>
-        <w:t>red</w:t>
-      </w:r>
-      <w:r>
-        <w:rPr>
-          <w:color w:val="000000"/>
-          <w:sz w:val="20"/>
-          <w:szCs w:val="20"/>
-        </w:rPr>
-        <w:t xml:space="preserve"> routing scheme mentioned above. The </w:t>
-      </w:r>
-      <w:proofErr w:type="spellStart"/>
-      <w:r>
-        <w:rPr>
-          <w:color w:val="000000"/>
-          <w:sz w:val="20"/>
-          <w:szCs w:val="20"/>
-        </w:rPr>
-        <w:t>NoC</w:t>
-      </w:r>
-      <w:proofErr w:type="spellEnd"/>
-      <w:r>
-        <w:rPr>
-          <w:color w:val="000000"/>
-          <w:sz w:val="20"/>
-          <w:szCs w:val="20"/>
-        </w:rPr>
-        <w:t xml:space="preserve"> handles the messages in a </w:t>
-      </w:r>
-      <w:r>
-        <w:rPr>
-          <w:i/>
-          <w:color w:val="000000"/>
-          <w:sz w:val="20"/>
-          <w:szCs w:val="20"/>
-        </w:rPr>
         <w:t>flit-by-flit</w:t>
       </w:r>
       <w:r>
@@ -1032,15 +889,7 @@
           <w:sz w:val="20"/>
           <w:szCs w:val="20"/>
         </w:rPr>
-        <w:t xml:space="preserve"> basis. This means that the router doesn’t wait until it receives all the flits associate with a packet; instead it transmits each flit as soon as it knows that the next rout</w:t>
-      </w:r>
-      <w:r>
-        <w:rPr>
-          <w:color w:val="000000"/>
-          <w:sz w:val="20"/>
-          <w:szCs w:val="20"/>
-        </w:rPr>
-        <w:t xml:space="preserve">er has available space in its input buffer. All the body flits associated with a header flit follow the same routing path established for the header flit. This is referred to as </w:t>
+        <w:t xml:space="preserve"> basis. This means that the router doesn’t wait until it receives all the flits associate with a packet; instead it transmits each flit as soon as it knows that the next router has available space in its input buffer. All the body flits associated with a header flit follow the same routing path established for the header flit. This is referred to as </w:t>
       </w:r>
       <w:r>
         <w:rPr>
@@ -1145,15 +994,7 @@
           <w:sz w:val="20"/>
           <w:szCs w:val="20"/>
         </w:rPr>
-        <w:t>which ensures that a router will only transmit data when there are available slot</w:t>
-      </w:r>
-      <w:r>
-        <w:rPr>
-          <w:color w:val="000000"/>
-          <w:sz w:val="20"/>
-          <w:szCs w:val="20"/>
-        </w:rPr>
-        <w:t xml:space="preserve">s in the next router to accommodate the received flit. Hence, each router keeps tracks of the available free slots in the input buffers of its adjacent routers through the notion of </w:t>
+        <w:t xml:space="preserve">which ensures that a router will only transmit data when there are available slots in the next router to accommodate the received flit. Hence, each router keeps tracks of the available free slots in the input buffers of its adjacent routers through the notion of </w:t>
       </w:r>
       <w:r>
         <w:rPr>
@@ -1170,15 +1011,7 @@
           <w:sz w:val="20"/>
           <w:szCs w:val="20"/>
         </w:rPr>
-        <w:t>. The number of credits indicates the number of free slots in the i</w:t>
-      </w:r>
-      <w:r>
-        <w:rPr>
-          <w:color w:val="000000"/>
-          <w:sz w:val="20"/>
-          <w:szCs w:val="20"/>
-        </w:rPr>
-        <w:t xml:space="preserve">nput data buffer of a router. By implementing </w:t>
+        <w:t xml:space="preserve">. The number of credits indicates the number of free slots in the input data buffer of a router. By implementing </w:t>
       </w:r>
       <w:r>
         <w:rPr>
@@ -1214,31 +1047,7 @@
           <w:sz w:val="20"/>
           <w:szCs w:val="20"/>
         </w:rPr>
-        <w:t xml:space="preserve">Each router node consists of 5 input </w:t>
-      </w:r>
-      <w:r>
-        <w:rPr>
-          <w:color w:val="000000"/>
-          <w:sz w:val="20"/>
-          <w:szCs w:val="20"/>
-        </w:rPr>
-        <w:t>and 5 output ports - one pair of input-output ports for data in the north, south, east, and west directions, with one extra pair for the local data. Each input port consists of a queue, which can store up to 5 incoming flits per direction. There is a cross</w:t>
-      </w:r>
-      <w:r>
-        <w:rPr>
-          <w:color w:val="000000"/>
-          <w:sz w:val="20"/>
-          <w:szCs w:val="20"/>
-        </w:rPr>
-        <w:t>bar switch, which routes one direction’s input to a different direction’s output, and 5 outputs buses, which are capable of sending one flit per cycle. In addition to this routing hardware, there exist credit counters that keep track of how many free slots</w:t>
-      </w:r>
-      <w:r>
-        <w:rPr>
-          <w:color w:val="000000"/>
-          <w:sz w:val="20"/>
-          <w:szCs w:val="20"/>
-        </w:rPr>
-        <w:t xml:space="preserve"> exist in the neighboring router nodes’ input buffers.</w:t>
+        <w:t>Each router node consists of 5 input and 5 output ports - one pair of input-output ports for data in the north, south, east, and west directions, with one extra pair for the local data. Each input port consists of a queue, which can store up to 5 incoming flits per direction. There is a crossbar switch, which routes one direction’s input to a different direction’s output, and 5 outputs buses, which are capable of sending one flit per cycle. In addition to this routing hardware, there exist credit counters that keep track of how many free slots exist in the neighboring router nodes’ input buffers.</w:t>
       </w:r>
     </w:p>
     <w:p>
@@ -1250,22 +1059,19 @@
     <w:p>
       <w:pPr>
         <w:jc w:val="both"/>
-      </w:pPr>
-      <w:r>
-        <w:rPr>
-          <w:color w:val="000000"/>
-          <w:sz w:val="20"/>
-          <w:szCs w:val="20"/>
-        </w:rPr>
-        <w:t>The overall design will follow a top down methodology. The first goal is to implement and validate the routing of a single header flit. Afterwards the body flits will be incorporated with the header f</w:t>
-      </w:r>
-      <w:r>
-        <w:rPr>
-          <w:color w:val="000000"/>
-          <w:sz w:val="20"/>
-          <w:szCs w:val="20"/>
-        </w:rPr>
-        <w:t xml:space="preserve">lit and it will be ensured that they follow wormhole routing scheme as mentioned before. One important checkpoint will be to design and validate one single router with all the ports and required functionality. </w:t>
+        <w:rPr>
+          <w:color w:val="000000"/>
+          <w:sz w:val="20"/>
+          <w:szCs w:val="20"/>
+        </w:rPr>
+      </w:pPr>
+      <w:r>
+        <w:rPr>
+          <w:color w:val="000000"/>
+          <w:sz w:val="20"/>
+          <w:szCs w:val="20"/>
+        </w:rPr>
+        <w:t xml:space="preserve">The overall design will follow a top down methodology. The first goal is to implement and validate the routing of a single header flit. Afterwards the body flits will be incorporated with the header flit and it will be ensured that they follow wormhole routing scheme as mentioned before. One important checkpoint will be to design and validate one single router with all the ports and required functionality. </w:t>
       </w:r>
       <w:proofErr w:type="gramStart"/>
       <w:r>
@@ -1292,15 +1098,7 @@
           <w:sz w:val="20"/>
           <w:szCs w:val="20"/>
         </w:rPr>
-        <w:t xml:space="preserve"> will </w:t>
-      </w:r>
-      <w:r>
-        <w:rPr>
-          <w:color w:val="000000"/>
-          <w:sz w:val="20"/>
-          <w:szCs w:val="20"/>
-        </w:rPr>
-        <w:t>be instantiated and the routers located on the perimeter will be optimized (i.e. eliminate unnecessary ports).</w:t>
+        <w:t xml:space="preserve"> will be instantiated and the routers located on the perimeter will be optimized (i.e. eliminate unnecessary ports).</w:t>
       </w:r>
       <w:proofErr w:type="gramEnd"/>
       <w:r>
@@ -1311,6 +1109,1101 @@
         </w:rPr>
         <w:t xml:space="preserve"> </w:t>
       </w:r>
+    </w:p>
+    <w:p>
+      <w:pPr>
+        <w:jc w:val="both"/>
+        <w:rPr>
+          <w:color w:val="000000"/>
+          <w:sz w:val="20"/>
+          <w:szCs w:val="20"/>
+        </w:rPr>
+      </w:pPr>
+    </w:p>
+    <w:p>
+      <w:pPr>
+        <w:jc w:val="both"/>
+        <w:rPr>
+          <w:color w:val="000000"/>
+          <w:sz w:val="20"/>
+          <w:szCs w:val="20"/>
+        </w:rPr>
+      </w:pPr>
+    </w:p>
+    <w:p>
+      <w:pPr>
+        <w:jc w:val="both"/>
+        <w:rPr>
+          <w:color w:val="000000"/>
+          <w:sz w:val="20"/>
+          <w:szCs w:val="20"/>
+        </w:rPr>
+      </w:pPr>
+    </w:p>
+    <w:p>
+      <w:pPr>
+        <w:jc w:val="both"/>
+        <w:rPr>
+          <w:color w:val="000000"/>
+          <w:sz w:val="20"/>
+          <w:szCs w:val="20"/>
+        </w:rPr>
+      </w:pPr>
+    </w:p>
+    <w:p>
+      <w:pPr>
+        <w:jc w:val="both"/>
+        <w:rPr>
+          <w:color w:val="000000"/>
+          <w:sz w:val="20"/>
+          <w:szCs w:val="20"/>
+        </w:rPr>
+      </w:pPr>
+    </w:p>
+    <w:p>
+      <w:pPr>
+        <w:rPr>
+          <w:b/>
+        </w:rPr>
+      </w:pPr>
+      <w:r>
+        <w:rPr>
+          <w:b/>
+        </w:rPr>
+        <w:t>SECTION 3: Unit level interfaces</w:t>
+      </w:r>
+    </w:p>
+    <w:p>
+      <w:pPr>
+        <w:rPr>
+          <w:b/>
+        </w:rPr>
+      </w:pPr>
+    </w:p>
+    <w:p>
+      <w:pPr>
+        <w:rPr>
+          <w:b/>
+        </w:rPr>
+      </w:pPr>
+    </w:p>
+    <w:p>
+      <w:pPr>
+        <w:rPr>
+          <w:b/>
+        </w:rPr>
+      </w:pPr>
+    </w:p>
+    <w:p>
+      <w:pPr>
+        <w:rPr>
+          <w:b/>
+        </w:rPr>
+      </w:pPr>
+    </w:p>
+    <w:p>
+      <w:pPr>
+        <w:rPr>
+          <w:b/>
+        </w:rPr>
+      </w:pPr>
+    </w:p>
+    <w:p>
+      <w:pPr>
+        <w:rPr>
+          <w:b/>
+        </w:rPr>
+      </w:pPr>
+      <w:r>
+        <w:rPr>
+          <w:b/>
+          <w:noProof/>
+        </w:rPr>
+        <w:drawing>
+          <wp:inline distT="0" distB="0" distL="0" distR="0" wp14:anchorId="0CC3570F" wp14:editId="4207BAB4">
+            <wp:extent cx="5478145" cy="4253865"/>
+            <wp:effectExtent l="0" t="0" r="0" b="0"/>
+            <wp:docPr id="1" name="Picture 1" descr="Macintosh HD:Users:Dedor90:Desktop:Screen Shot 2012-11-15 at 4.29.04 PM.png"/>
+            <wp:cNvGraphicFramePr>
+              <a:graphicFrameLocks xmlns:a="http://schemas.openxmlformats.org/drawingml/2006/main" noChangeAspect="1"/>
+            </wp:cNvGraphicFramePr>
+            <a:graphic xmlns:a="http://schemas.openxmlformats.org/drawingml/2006/main">
+              <a:graphicData uri="http://schemas.openxmlformats.org/drawingml/2006/picture">
+                <pic:pic xmlns:pic="http://schemas.openxmlformats.org/drawingml/2006/picture">
+                  <pic:nvPicPr>
+                    <pic:cNvPr id="0" name="Picture 1" descr="Macintosh HD:Users:Dedor90:Desktop:Screen Shot 2012-11-15 at 4.29.04 PM.png"/>
+                    <pic:cNvPicPr>
+                      <a:picLocks noChangeAspect="1" noChangeArrowheads="1"/>
+                    </pic:cNvPicPr>
+                  </pic:nvPicPr>
+                  <pic:blipFill>
+                    <a:blip r:embed="rId6">
+                      <a:extLst>
+                        <a:ext uri="{28A0092B-C50C-407E-A947-70E740481C1C}">
+                          <a14:useLocalDpi xmlns:a14="http://schemas.microsoft.com/office/drawing/2010/main" val="0"/>
+                        </a:ext>
+                      </a:extLst>
+                    </a:blip>
+                    <a:srcRect/>
+                    <a:stretch>
+                      <a:fillRect/>
+                    </a:stretch>
+                  </pic:blipFill>
+                  <pic:spPr bwMode="auto">
+                    <a:xfrm>
+                      <a:off x="0" y="0"/>
+                      <a:ext cx="5478145" cy="4253865"/>
+                    </a:xfrm>
+                    <a:prstGeom prst="rect">
+                      <a:avLst/>
+                    </a:prstGeom>
+                    <a:noFill/>
+                    <a:ln>
+                      <a:noFill/>
+                    </a:ln>
+                  </pic:spPr>
+                </pic:pic>
+              </a:graphicData>
+            </a:graphic>
+          </wp:inline>
+        </w:drawing>
+      </w:r>
+    </w:p>
+    <w:p>
+      <w:pPr>
+        <w:rPr>
+          <w:b/>
+        </w:rPr>
+      </w:pPr>
+    </w:p>
+    <w:p/>
+    <w:p/>
+    <w:p/>
+    <w:p/>
+    <w:p/>
+    <w:p/>
+    <w:p/>
+    <w:p/>
+    <w:p/>
+    <w:p/>
+    <w:p/>
+    <w:p/>
+    <w:p/>
+    <w:p/>
+    <w:p/>
+    <w:p>
+      <w:r>
+        <w:rPr>
+          <w:b/>
+        </w:rPr>
+        <w:t>SECTION 4: Sub partitioning the interfaces, Test harness structure</w:t>
+      </w:r>
+    </w:p>
+    <w:p>
+      <w:pPr>
+        <w:rPr>
+          <w:b/>
+        </w:rPr>
+      </w:pPr>
+    </w:p>
+    <w:p>
+      <w:pPr>
+        <w:rPr>
+          <w:b/>
+        </w:rPr>
+      </w:pPr>
+    </w:p>
+    <w:p>
+      <w:pPr>
+        <w:rPr>
+          <w:b/>
+        </w:rPr>
+      </w:pPr>
+    </w:p>
+    <w:p>
+      <w:pPr>
+        <w:rPr>
+          <w:b/>
+        </w:rPr>
+      </w:pPr>
+    </w:p>
+    <w:p>
+      <w:pPr>
+        <w:rPr>
+          <w:b/>
+        </w:rPr>
+      </w:pPr>
+    </w:p>
+    <w:p>
+      <w:pPr>
+        <w:rPr>
+          <w:b/>
+        </w:rPr>
+      </w:pPr>
+    </w:p>
+    <w:p>
+      <w:pPr>
+        <w:rPr>
+          <w:b/>
+        </w:rPr>
+      </w:pPr>
+    </w:p>
+    <w:p>
+      <w:pPr>
+        <w:rPr>
+          <w:b/>
+        </w:rPr>
+      </w:pPr>
+      <w:bookmarkStart w:id="0" w:name="_GoBack"/>
+      <w:r>
+        <w:rPr>
+          <w:b/>
+        </w:rPr>
+        <w:drawing>
+          <wp:anchor distT="0" distB="0" distL="114300" distR="114300" simplePos="0" relativeHeight="251659264" behindDoc="0" locked="0" layoutInCell="1" allowOverlap="1" wp14:anchorId="0FCEDED3" wp14:editId="69D20AD9">
+            <wp:simplePos x="0" y="0"/>
+            <wp:positionH relativeFrom="column">
+              <wp:posOffset>-2266315</wp:posOffset>
+            </wp:positionH>
+            <wp:positionV relativeFrom="paragraph">
+              <wp:posOffset>1694815</wp:posOffset>
+            </wp:positionV>
+            <wp:extent cx="8851900" cy="5690235"/>
+            <wp:effectExtent l="0" t="1574800" r="0" b="1548765"/>
+            <wp:wrapTight wrapText="bothSides">
+              <wp:wrapPolygon edited="0">
+                <wp:start x="21585" y="-23"/>
+                <wp:lineTo x="78" y="-23"/>
+                <wp:lineTo x="78" y="21478"/>
+                <wp:lineTo x="21585" y="21478"/>
+                <wp:lineTo x="21585" y="-23"/>
+              </wp:wrapPolygon>
+            </wp:wrapTight>
+            <wp:docPr id="2" name="Picture 2" descr="Macintosh HD:Users:Dedor90:Desktop:Screen Shot 2012-11-15 at 4.28.52 PM.png"/>
+            <wp:cNvGraphicFramePr>
+              <a:graphicFrameLocks xmlns:a="http://schemas.openxmlformats.org/drawingml/2006/main" noChangeAspect="1"/>
+            </wp:cNvGraphicFramePr>
+            <a:graphic xmlns:a="http://schemas.openxmlformats.org/drawingml/2006/main">
+              <a:graphicData uri="http://schemas.openxmlformats.org/drawingml/2006/picture">
+                <pic:pic xmlns:pic="http://schemas.openxmlformats.org/drawingml/2006/picture">
+                  <pic:nvPicPr>
+                    <pic:cNvPr id="1" name="Picture 2" descr="Macintosh HD:Users:Dedor90:Desktop:Screen Shot 2012-11-15 at 4.28.52 PM.png"/>
+                    <pic:cNvPicPr>
+                      <a:picLocks noChangeAspect="1" noChangeArrowheads="1"/>
+                    </pic:cNvPicPr>
+                  </pic:nvPicPr>
+                  <pic:blipFill>
+                    <a:blip r:embed="rId7">
+                      <a:extLst>
+                        <a:ext uri="{28A0092B-C50C-407E-A947-70E740481C1C}">
+                          <a14:useLocalDpi xmlns:a14="http://schemas.microsoft.com/office/drawing/2010/main" val="0"/>
+                        </a:ext>
+                      </a:extLst>
+                    </a:blip>
+                    <a:srcRect/>
+                    <a:stretch>
+                      <a:fillRect/>
+                    </a:stretch>
+                  </pic:blipFill>
+                  <pic:spPr bwMode="auto">
+                    <a:xfrm rot="16200000">
+                      <a:off x="0" y="0"/>
+                      <a:ext cx="8851900" cy="5690235"/>
+                    </a:xfrm>
+                    <a:prstGeom prst="rect">
+                      <a:avLst/>
+                    </a:prstGeom>
+                    <a:noFill/>
+                    <a:ln>
+                      <a:noFill/>
+                    </a:ln>
+                  </pic:spPr>
+                </pic:pic>
+              </a:graphicData>
+            </a:graphic>
+            <wp14:sizeRelH relativeFrom="page">
+              <wp14:pctWidth>0</wp14:pctWidth>
+            </wp14:sizeRelH>
+            <wp14:sizeRelV relativeFrom="page">
+              <wp14:pctHeight>0</wp14:pctHeight>
+            </wp14:sizeRelV>
+          </wp:anchor>
+        </w:drawing>
+      </w:r>
+      <w:bookmarkEnd w:id="0"/>
+    </w:p>
+    <w:p>
+      <w:pPr>
+        <w:rPr>
+          <w:b/>
+        </w:rPr>
+      </w:pPr>
+    </w:p>
+    <w:p>
+      <w:pPr>
+        <w:rPr>
+          <w:b/>
+        </w:rPr>
+      </w:pPr>
+    </w:p>
+    <w:p>
+      <w:pPr>
+        <w:rPr>
+          <w:b/>
+        </w:rPr>
+      </w:pPr>
+    </w:p>
+    <w:p>
+      <w:pPr>
+        <w:rPr>
+          <w:b/>
+        </w:rPr>
+      </w:pPr>
+    </w:p>
+    <w:p>
+      <w:pPr>
+        <w:rPr>
+          <w:b/>
+        </w:rPr>
+      </w:pPr>
+    </w:p>
+    <w:p>
+      <w:pPr>
+        <w:rPr>
+          <w:b/>
+        </w:rPr>
+      </w:pPr>
+    </w:p>
+    <w:p>
+      <w:pPr>
+        <w:rPr>
+          <w:b/>
+        </w:rPr>
+      </w:pPr>
+    </w:p>
+    <w:p>
+      <w:pPr>
+        <w:rPr>
+          <w:b/>
+        </w:rPr>
+      </w:pPr>
+    </w:p>
+    <w:p>
+      <w:pPr>
+        <w:rPr>
+          <w:b/>
+        </w:rPr>
+      </w:pPr>
+    </w:p>
+    <w:p>
+      <w:pPr>
+        <w:rPr>
+          <w:b/>
+        </w:rPr>
+      </w:pPr>
+    </w:p>
+    <w:p>
+      <w:pPr>
+        <w:rPr>
+          <w:b/>
+        </w:rPr>
+      </w:pPr>
+    </w:p>
+    <w:p>
+      <w:pPr>
+        <w:rPr>
+          <w:b/>
+        </w:rPr>
+      </w:pPr>
+    </w:p>
+    <w:p>
+      <w:pPr>
+        <w:rPr>
+          <w:b/>
+        </w:rPr>
+      </w:pPr>
+    </w:p>
+    <w:p>
+      <w:pPr>
+        <w:rPr>
+          <w:b/>
+        </w:rPr>
+      </w:pPr>
+    </w:p>
+    <w:p>
+      <w:pPr>
+        <w:rPr>
+          <w:b/>
+        </w:rPr>
+      </w:pPr>
+    </w:p>
+    <w:p>
+      <w:pPr>
+        <w:rPr>
+          <w:b/>
+        </w:rPr>
+      </w:pPr>
+    </w:p>
+    <w:p>
+      <w:pPr>
+        <w:rPr>
+          <w:b/>
+        </w:rPr>
+      </w:pPr>
+    </w:p>
+    <w:p>
+      <w:pPr>
+        <w:rPr>
+          <w:b/>
+        </w:rPr>
+      </w:pPr>
+    </w:p>
+    <w:p>
+      <w:pPr>
+        <w:rPr>
+          <w:b/>
+        </w:rPr>
+      </w:pPr>
+    </w:p>
+    <w:p>
+      <w:pPr>
+        <w:rPr>
+          <w:b/>
+        </w:rPr>
+      </w:pPr>
+    </w:p>
+    <w:p>
+      <w:pPr>
+        <w:rPr>
+          <w:b/>
+        </w:rPr>
+      </w:pPr>
+    </w:p>
+    <w:p>
+      <w:pPr>
+        <w:rPr>
+          <w:b/>
+        </w:rPr>
+      </w:pPr>
+      <w:r>
+        <w:rPr>
+          <w:b/>
+        </w:rPr>
+        <w:t xml:space="preserve"> </w:t>
+      </w:r>
+      <w:r>
+        <w:rPr>
+          <w:b/>
+        </w:rPr>
+        <w:drawing>
+          <wp:inline distT="0" distB="0" distL="0" distR="0" wp14:anchorId="60EC8EFF" wp14:editId="6E36BCCD">
+            <wp:extent cx="3297474" cy="3204210"/>
+            <wp:effectExtent l="0" t="0" r="0" b="0"/>
+            <wp:docPr id="9" name="Picture 9" descr="Macintosh HD:Users:Dedor90:Desktop:Screen Shot 2012-11-15 at 4.31.17 PM.png"/>
+            <wp:cNvGraphicFramePr>
+              <a:graphicFrameLocks xmlns:a="http://schemas.openxmlformats.org/drawingml/2006/main" noChangeAspect="1"/>
+            </wp:cNvGraphicFramePr>
+            <a:graphic xmlns:a="http://schemas.openxmlformats.org/drawingml/2006/main">
+              <a:graphicData uri="http://schemas.openxmlformats.org/drawingml/2006/picture">
+                <pic:pic xmlns:pic="http://schemas.openxmlformats.org/drawingml/2006/picture">
+                  <pic:nvPicPr>
+                    <pic:cNvPr id="0" name="Picture 9" descr="Macintosh HD:Users:Dedor90:Desktop:Screen Shot 2012-11-15 at 4.31.17 PM.png"/>
+                    <pic:cNvPicPr>
+                      <a:picLocks noChangeAspect="1" noChangeArrowheads="1"/>
+                    </pic:cNvPicPr>
+                  </pic:nvPicPr>
+                  <pic:blipFill>
+                    <a:blip r:embed="rId8">
+                      <a:extLst>
+                        <a:ext uri="{28A0092B-C50C-407E-A947-70E740481C1C}">
+                          <a14:useLocalDpi xmlns:a14="http://schemas.microsoft.com/office/drawing/2010/main" val="0"/>
+                        </a:ext>
+                      </a:extLst>
+                    </a:blip>
+                    <a:srcRect/>
+                    <a:stretch>
+                      <a:fillRect/>
+                    </a:stretch>
+                  </pic:blipFill>
+                  <pic:spPr bwMode="auto">
+                    <a:xfrm>
+                      <a:off x="0" y="0"/>
+                      <a:ext cx="3297976" cy="3204698"/>
+                    </a:xfrm>
+                    <a:prstGeom prst="rect">
+                      <a:avLst/>
+                    </a:prstGeom>
+                    <a:noFill/>
+                    <a:ln>
+                      <a:noFill/>
+                    </a:ln>
+                  </pic:spPr>
+                </pic:pic>
+              </a:graphicData>
+            </a:graphic>
+          </wp:inline>
+        </w:drawing>
+      </w:r>
+    </w:p>
+    <w:p>
+      <w:pPr>
+        <w:rPr>
+          <w:b/>
+        </w:rPr>
+      </w:pPr>
+    </w:p>
+    <w:p>
+      <w:pPr>
+        <w:rPr>
+          <w:b/>
+        </w:rPr>
+      </w:pPr>
+      <w:r>
+        <w:rPr>
+          <w:b/>
+          <w:noProof/>
+        </w:rPr>
+        <w:drawing>
+          <wp:inline distT="0" distB="0" distL="0" distR="0" wp14:anchorId="3939CBA3" wp14:editId="7945F69E">
+            <wp:extent cx="4039737" cy="2819400"/>
+            <wp:effectExtent l="0" t="0" r="0" b="0"/>
+            <wp:docPr id="6" name="Picture 6" descr="Macintosh HD:Users:Dedor90:Desktop:Screen Shot 2012-11-15 at 4.31.26 PM.png"/>
+            <wp:cNvGraphicFramePr>
+              <a:graphicFrameLocks xmlns:a="http://schemas.openxmlformats.org/drawingml/2006/main" noChangeAspect="1"/>
+            </wp:cNvGraphicFramePr>
+            <a:graphic xmlns:a="http://schemas.openxmlformats.org/drawingml/2006/main">
+              <a:graphicData uri="http://schemas.openxmlformats.org/drawingml/2006/picture">
+                <pic:pic xmlns:pic="http://schemas.openxmlformats.org/drawingml/2006/picture">
+                  <pic:nvPicPr>
+                    <pic:cNvPr id="0" name="Picture 6" descr="Macintosh HD:Users:Dedor90:Desktop:Screen Shot 2012-11-15 at 4.31.26 PM.png"/>
+                    <pic:cNvPicPr>
+                      <a:picLocks noChangeAspect="1" noChangeArrowheads="1"/>
+                    </pic:cNvPicPr>
+                  </pic:nvPicPr>
+                  <pic:blipFill>
+                    <a:blip r:embed="rId9">
+                      <a:extLst>
+                        <a:ext uri="{28A0092B-C50C-407E-A947-70E740481C1C}">
+                          <a14:useLocalDpi xmlns:a14="http://schemas.microsoft.com/office/drawing/2010/main" val="0"/>
+                        </a:ext>
+                      </a:extLst>
+                    </a:blip>
+                    <a:srcRect/>
+                    <a:stretch>
+                      <a:fillRect/>
+                    </a:stretch>
+                  </pic:blipFill>
+                  <pic:spPr bwMode="auto">
+                    <a:xfrm>
+                      <a:off x="0" y="0"/>
+                      <a:ext cx="4039737" cy="2819400"/>
+                    </a:xfrm>
+                    <a:prstGeom prst="rect">
+                      <a:avLst/>
+                    </a:prstGeom>
+                    <a:noFill/>
+                    <a:ln>
+                      <a:noFill/>
+                    </a:ln>
+                  </pic:spPr>
+                </pic:pic>
+              </a:graphicData>
+            </a:graphic>
+          </wp:inline>
+        </w:drawing>
+      </w:r>
+    </w:p>
+    <w:p>
+      <w:pPr>
+        <w:rPr>
+          <w:b/>
+        </w:rPr>
+      </w:pPr>
+      <w:r>
+        <w:rPr>
+          <w:b/>
+          <w:noProof/>
+        </w:rPr>
+        <w:drawing>
+          <wp:inline distT="0" distB="0" distL="0" distR="0" wp14:anchorId="0C59D6B5" wp14:editId="224C5FE8">
+            <wp:extent cx="2857500" cy="2620633"/>
+            <wp:effectExtent l="0" t="0" r="0" b="0"/>
+            <wp:docPr id="7" name="Picture 7" descr="Macintosh HD:Users:Dedor90:Desktop:Screen Shot 2012-11-15 at 4.31.56 PM.png"/>
+            <wp:cNvGraphicFramePr>
+              <a:graphicFrameLocks xmlns:a="http://schemas.openxmlformats.org/drawingml/2006/main" noChangeAspect="1"/>
+            </wp:cNvGraphicFramePr>
+            <a:graphic xmlns:a="http://schemas.openxmlformats.org/drawingml/2006/main">
+              <a:graphicData uri="http://schemas.openxmlformats.org/drawingml/2006/picture">
+                <pic:pic xmlns:pic="http://schemas.openxmlformats.org/drawingml/2006/picture">
+                  <pic:nvPicPr>
+                    <pic:cNvPr id="0" name="Picture 7" descr="Macintosh HD:Users:Dedor90:Desktop:Screen Shot 2012-11-15 at 4.31.56 PM.png"/>
+                    <pic:cNvPicPr>
+                      <a:picLocks noChangeAspect="1" noChangeArrowheads="1"/>
+                    </pic:cNvPicPr>
+                  </pic:nvPicPr>
+                  <pic:blipFill>
+                    <a:blip r:embed="rId10">
+                      <a:extLst>
+                        <a:ext uri="{28A0092B-C50C-407E-A947-70E740481C1C}">
+                          <a14:useLocalDpi xmlns:a14="http://schemas.microsoft.com/office/drawing/2010/main" val="0"/>
+                        </a:ext>
+                      </a:extLst>
+                    </a:blip>
+                    <a:srcRect/>
+                    <a:stretch>
+                      <a:fillRect/>
+                    </a:stretch>
+                  </pic:blipFill>
+                  <pic:spPr bwMode="auto">
+                    <a:xfrm>
+                      <a:off x="0" y="0"/>
+                      <a:ext cx="2857500" cy="2620633"/>
+                    </a:xfrm>
+                    <a:prstGeom prst="rect">
+                      <a:avLst/>
+                    </a:prstGeom>
+                    <a:noFill/>
+                    <a:ln>
+                      <a:noFill/>
+                    </a:ln>
+                  </pic:spPr>
+                </pic:pic>
+              </a:graphicData>
+            </a:graphic>
+          </wp:inline>
+        </w:drawing>
+      </w:r>
+    </w:p>
+    <w:p>
+      <w:pPr>
+        <w:rPr>
+          <w:b/>
+        </w:rPr>
+      </w:pPr>
+      <w:r>
+        <w:rPr>
+          <w:b/>
+          <w:noProof/>
+        </w:rPr>
+        <w:drawing>
+          <wp:inline distT="0" distB="0" distL="0" distR="0" wp14:anchorId="15302EB2" wp14:editId="747C1F34">
+            <wp:extent cx="4267420" cy="2743200"/>
+            <wp:effectExtent l="0" t="0" r="0" b="0"/>
+            <wp:docPr id="4" name="Picture 4" descr="Macintosh HD:Users:Dedor90:Desktop:Screen Shot 2012-11-15 at 4.31.37 PM.png"/>
+            <wp:cNvGraphicFramePr>
+              <a:graphicFrameLocks xmlns:a="http://schemas.openxmlformats.org/drawingml/2006/main" noChangeAspect="1"/>
+            </wp:cNvGraphicFramePr>
+            <a:graphic xmlns:a="http://schemas.openxmlformats.org/drawingml/2006/main">
+              <a:graphicData uri="http://schemas.openxmlformats.org/drawingml/2006/picture">
+                <pic:pic xmlns:pic="http://schemas.openxmlformats.org/drawingml/2006/picture">
+                  <pic:nvPicPr>
+                    <pic:cNvPr id="0" name="Picture 4" descr="Macintosh HD:Users:Dedor90:Desktop:Screen Shot 2012-11-15 at 4.31.37 PM.png"/>
+                    <pic:cNvPicPr>
+                      <a:picLocks noChangeAspect="1" noChangeArrowheads="1"/>
+                    </pic:cNvPicPr>
+                  </pic:nvPicPr>
+                  <pic:blipFill>
+                    <a:blip r:embed="rId11">
+                      <a:extLst>
+                        <a:ext uri="{28A0092B-C50C-407E-A947-70E740481C1C}">
+                          <a14:useLocalDpi xmlns:a14="http://schemas.microsoft.com/office/drawing/2010/main" val="0"/>
+                        </a:ext>
+                      </a:extLst>
+                    </a:blip>
+                    <a:srcRect/>
+                    <a:stretch>
+                      <a:fillRect/>
+                    </a:stretch>
+                  </pic:blipFill>
+                  <pic:spPr bwMode="auto">
+                    <a:xfrm>
+                      <a:off x="0" y="0"/>
+                      <a:ext cx="4267420" cy="2743200"/>
+                    </a:xfrm>
+                    <a:prstGeom prst="rect">
+                      <a:avLst/>
+                    </a:prstGeom>
+                    <a:noFill/>
+                    <a:ln>
+                      <a:noFill/>
+                    </a:ln>
+                  </pic:spPr>
+                </pic:pic>
+              </a:graphicData>
+            </a:graphic>
+          </wp:inline>
+        </w:drawing>
+      </w:r>
+    </w:p>
+    <w:p>
+      <w:pPr>
+        <w:rPr>
+          <w:b/>
+        </w:rPr>
+      </w:pPr>
+      <w:r>
+        <w:rPr>
+          <w:b/>
+          <w:noProof/>
+        </w:rPr>
+        <w:lastRenderedPageBreak/>
+        <w:drawing>
+          <wp:inline distT="0" distB="0" distL="0" distR="0" wp14:anchorId="5C6292E0" wp14:editId="18A1254B">
+            <wp:extent cx="5486400" cy="3812540"/>
+            <wp:effectExtent l="0" t="0" r="0" b="0"/>
+            <wp:docPr id="5" name="Picture 5" descr="Macintosh HD:Users:Dedor90:Desktop:Screen Shot 2012-11-15 at 4.31.32 PM.png"/>
+            <wp:cNvGraphicFramePr>
+              <a:graphicFrameLocks xmlns:a="http://schemas.openxmlformats.org/drawingml/2006/main" noChangeAspect="1"/>
+            </wp:cNvGraphicFramePr>
+            <a:graphic xmlns:a="http://schemas.openxmlformats.org/drawingml/2006/main">
+              <a:graphicData uri="http://schemas.openxmlformats.org/drawingml/2006/picture">
+                <pic:pic xmlns:pic="http://schemas.openxmlformats.org/drawingml/2006/picture">
+                  <pic:nvPicPr>
+                    <pic:cNvPr id="0" name="Picture 5" descr="Macintosh HD:Users:Dedor90:Desktop:Screen Shot 2012-11-15 at 4.31.32 PM.png"/>
+                    <pic:cNvPicPr>
+                      <a:picLocks noChangeAspect="1" noChangeArrowheads="1"/>
+                    </pic:cNvPicPr>
+                  </pic:nvPicPr>
+                  <pic:blipFill>
+                    <a:blip r:embed="rId12">
+                      <a:extLst>
+                        <a:ext uri="{28A0092B-C50C-407E-A947-70E740481C1C}">
+                          <a14:useLocalDpi xmlns:a14="http://schemas.microsoft.com/office/drawing/2010/main" val="0"/>
+                        </a:ext>
+                      </a:extLst>
+                    </a:blip>
+                    <a:srcRect/>
+                    <a:stretch>
+                      <a:fillRect/>
+                    </a:stretch>
+                  </pic:blipFill>
+                  <pic:spPr bwMode="auto">
+                    <a:xfrm>
+                      <a:off x="0" y="0"/>
+                      <a:ext cx="5486400" cy="3812540"/>
+                    </a:xfrm>
+                    <a:prstGeom prst="rect">
+                      <a:avLst/>
+                    </a:prstGeom>
+                    <a:noFill/>
+                    <a:ln>
+                      <a:noFill/>
+                    </a:ln>
+                  </pic:spPr>
+                </pic:pic>
+              </a:graphicData>
+            </a:graphic>
+          </wp:inline>
+        </w:drawing>
+      </w:r>
+      <w:r>
+        <w:rPr>
+          <w:b/>
+          <w:noProof/>
+        </w:rPr>
+        <w:drawing>
+          <wp:inline distT="0" distB="0" distL="0" distR="0" wp14:anchorId="2A8D7EDE" wp14:editId="42121BD2">
+            <wp:extent cx="5486400" cy="4335145"/>
+            <wp:effectExtent l="0" t="0" r="0" b="0"/>
+            <wp:docPr id="8" name="Picture 8" descr="Macintosh HD:Users:Dedor90:Desktop:Screen Shot 2012-11-15 at 4.31.49 PM.png"/>
+            <wp:cNvGraphicFramePr>
+              <a:graphicFrameLocks xmlns:a="http://schemas.openxmlformats.org/drawingml/2006/main" noChangeAspect="1"/>
+            </wp:cNvGraphicFramePr>
+            <a:graphic xmlns:a="http://schemas.openxmlformats.org/drawingml/2006/main">
+              <a:graphicData uri="http://schemas.openxmlformats.org/drawingml/2006/picture">
+                <pic:pic xmlns:pic="http://schemas.openxmlformats.org/drawingml/2006/picture">
+                  <pic:nvPicPr>
+                    <pic:cNvPr id="0" name="Picture 8" descr="Macintosh HD:Users:Dedor90:Desktop:Screen Shot 2012-11-15 at 4.31.49 PM.png"/>
+                    <pic:cNvPicPr>
+                      <a:picLocks noChangeAspect="1" noChangeArrowheads="1"/>
+                    </pic:cNvPicPr>
+                  </pic:nvPicPr>
+                  <pic:blipFill>
+                    <a:blip r:embed="rId13">
+                      <a:extLst>
+                        <a:ext uri="{28A0092B-C50C-407E-A947-70E740481C1C}">
+                          <a14:useLocalDpi xmlns:a14="http://schemas.microsoft.com/office/drawing/2010/main" val="0"/>
+                        </a:ext>
+                      </a:extLst>
+                    </a:blip>
+                    <a:srcRect/>
+                    <a:stretch>
+                      <a:fillRect/>
+                    </a:stretch>
+                  </pic:blipFill>
+                  <pic:spPr bwMode="auto">
+                    <a:xfrm>
+                      <a:off x="0" y="0"/>
+                      <a:ext cx="5486400" cy="4335145"/>
+                    </a:xfrm>
+                    <a:prstGeom prst="rect">
+                      <a:avLst/>
+                    </a:prstGeom>
+                    <a:noFill/>
+                    <a:ln>
+                      <a:noFill/>
+                    </a:ln>
+                  </pic:spPr>
+                </pic:pic>
+              </a:graphicData>
+            </a:graphic>
+          </wp:inline>
+        </w:drawing>
+      </w:r>
+    </w:p>
+    <w:p>
+      <w:pPr>
+        <w:rPr>
+          <w:b/>
+        </w:rPr>
+      </w:pPr>
+      <w:r>
+        <w:rPr>
+          <w:b/>
+          <w:noProof/>
+        </w:rPr>
+        <w:lastRenderedPageBreak/>
+        <w:drawing>
+          <wp:inline distT="0" distB="0" distL="0" distR="0" wp14:anchorId="33623850" wp14:editId="7931784A">
+            <wp:extent cx="5478145" cy="4955540"/>
+            <wp:effectExtent l="0" t="0" r="0" b="0"/>
+            <wp:docPr id="3" name="Picture 3" descr="Macintosh HD:Users:Dedor90:Desktop:Screen Shot 2012-11-15 at 4.31.43 PM.png"/>
+            <wp:cNvGraphicFramePr>
+              <a:graphicFrameLocks xmlns:a="http://schemas.openxmlformats.org/drawingml/2006/main" noChangeAspect="1"/>
+            </wp:cNvGraphicFramePr>
+            <a:graphic xmlns:a="http://schemas.openxmlformats.org/drawingml/2006/main">
+              <a:graphicData uri="http://schemas.openxmlformats.org/drawingml/2006/picture">
+                <pic:pic xmlns:pic="http://schemas.openxmlformats.org/drawingml/2006/picture">
+                  <pic:nvPicPr>
+                    <pic:cNvPr id="0" name="Picture 3" descr="Macintosh HD:Users:Dedor90:Desktop:Screen Shot 2012-11-15 at 4.31.43 PM.png"/>
+                    <pic:cNvPicPr>
+                      <a:picLocks noChangeAspect="1" noChangeArrowheads="1"/>
+                    </pic:cNvPicPr>
+                  </pic:nvPicPr>
+                  <pic:blipFill>
+                    <a:blip r:embed="rId14">
+                      <a:extLst>
+                        <a:ext uri="{28A0092B-C50C-407E-A947-70E740481C1C}">
+                          <a14:useLocalDpi xmlns:a14="http://schemas.microsoft.com/office/drawing/2010/main" val="0"/>
+                        </a:ext>
+                      </a:extLst>
+                    </a:blip>
+                    <a:srcRect/>
+                    <a:stretch>
+                      <a:fillRect/>
+                    </a:stretch>
+                  </pic:blipFill>
+                  <pic:spPr bwMode="auto">
+                    <a:xfrm>
+                      <a:off x="0" y="0"/>
+                      <a:ext cx="5478145" cy="4955540"/>
+                    </a:xfrm>
+                    <a:prstGeom prst="rect">
+                      <a:avLst/>
+                    </a:prstGeom>
+                    <a:noFill/>
+                    <a:ln>
+                      <a:noFill/>
+                    </a:ln>
+                  </pic:spPr>
+                </pic:pic>
+              </a:graphicData>
+            </a:graphic>
+          </wp:inline>
+        </w:drawing>
+      </w:r>
+    </w:p>
+    <w:p>
+      <w:pPr>
+        <w:rPr>
+          <w:b/>
+        </w:rPr>
+      </w:pPr>
+    </w:p>
+    <w:p>
+      <w:pPr>
+        <w:rPr>
+          <w:b/>
+        </w:rPr>
+      </w:pPr>
+    </w:p>
+    <w:p>
+      <w:pPr>
+        <w:rPr>
+          <w:b/>
+        </w:rPr>
+      </w:pPr>
+    </w:p>
+    <w:p>
+      <w:pPr>
+        <w:rPr>
+          <w:b/>
+        </w:rPr>
+      </w:pPr>
+    </w:p>
+    <w:p>
+      <w:pPr>
+        <w:rPr>
+          <w:b/>
+        </w:rPr>
+      </w:pPr>
+    </w:p>
+    <w:p>
+      <w:pPr>
+        <w:rPr>
+          <w:b/>
+        </w:rPr>
+      </w:pPr>
+    </w:p>
+    <w:p>
+      <w:pPr>
+        <w:rPr>
+          <w:b/>
+        </w:rPr>
+      </w:pPr>
+    </w:p>
+    <w:p>
+      <w:pPr>
+        <w:rPr>
+          <w:b/>
+        </w:rPr>
+      </w:pPr>
+    </w:p>
+    <w:p>
+      <w:pPr>
+        <w:rPr>
+          <w:b/>
+        </w:rPr>
+      </w:pPr>
+    </w:p>
+    <w:p>
+      <w:pPr>
+        <w:rPr>
+          <w:b/>
+        </w:rPr>
+      </w:pPr>
+    </w:p>
+    <w:p>
+      <w:pPr>
+        <w:rPr>
+          <w:b/>
+        </w:rPr>
+      </w:pPr>
+    </w:p>
+    <w:p>
+      <w:pPr>
+        <w:rPr>
+          <w:b/>
+        </w:rPr>
+      </w:pPr>
+    </w:p>
+    <w:p>
+      <w:pPr>
+        <w:rPr>
+          <w:b/>
+        </w:rPr>
+      </w:pPr>
+    </w:p>
+    <w:p>
+      <w:pPr>
+        <w:rPr>
+          <w:b/>
+        </w:rPr>
+      </w:pPr>
+    </w:p>
+    <w:p>
+      <w:pPr>
+        <w:rPr>
+          <w:b/>
+        </w:rPr>
+      </w:pPr>
+    </w:p>
+    <w:p>
+      <w:pPr>
+        <w:rPr>
+          <w:b/>
+        </w:rPr>
+      </w:pPr>
+    </w:p>
+    <w:p>
+      <w:pPr>
+        <w:rPr>
+          <w:b/>
+        </w:rPr>
+      </w:pPr>
+    </w:p>
+    <w:p>
+      <w:pPr>
+        <w:rPr>
+          <w:b/>
+        </w:rPr>
+      </w:pPr>
+    </w:p>
+    <w:p>
+      <w:pPr>
+        <w:rPr>
+          <w:b/>
+        </w:rPr>
+      </w:pPr>
+    </w:p>
+    <w:p>
+      <w:r>
+        <w:rPr>
+          <w:b/>
+        </w:rPr>
+        <w:t>SECTION 5: Microarchitecture design</w:t>
+      </w:r>
+    </w:p>
+    <w:p>
+      <w:r>
+        <w:rPr>
+          <w:b/>
+        </w:rPr>
+        <w:t>SECTION 6: Verification Strategy</w:t>
+      </w:r>
+    </w:p>
+    <w:p>
+      <w:r>
+        <w:rPr>
+          <w:b/>
+        </w:rPr>
+        <w:lastRenderedPageBreak/>
+        <w:t>SECTION 7: Performance estimation</w:t>
+      </w:r>
+    </w:p>
+    <w:p>
+      <w:r>
+        <w:rPr>
+          <w:b/>
+        </w:rPr>
+        <w:t>SECTION 8: Area estimate</w:t>
+      </w:r>
+    </w:p>
+    <w:p>
+      <w:r>
+        <w:rPr>
+          <w:b/>
+        </w:rPr>
+        <w:t xml:space="preserve">SECTION 9: Bugs, Coverage </w:t>
+      </w:r>
+    </w:p>
+    <w:p>
+      <w:r>
+        <w:rPr>
+          <w:b/>
+        </w:rPr>
+        <w:t>SECTION 10: Document revision history</w:t>
+      </w:r>
+    </w:p>
+    <w:p>
+      <w:pPr>
+        <w:jc w:val="both"/>
+        <w:rPr>
+          <w:color w:val="000000"/>
+          <w:sz w:val="20"/>
+          <w:szCs w:val="20"/>
+        </w:rPr>
+      </w:pPr>
     </w:p>
     <w:sectPr>
       <w:pgSz w:w="12240" w:h="15840"/>
@@ -1821,6 +2714,34 @@
     <w:pPr>
       <w:ind w:left="720"/>
     </w:pPr>
+  </w:style>
+  <w:style w:type="paragraph" w:styleId="BalloonText">
+    <w:name w:val="Balloon Text"/>
+    <w:basedOn w:val="Normal"/>
+    <w:link w:val="BalloonTextChar"/>
+    <w:uiPriority w:val="99"/>
+    <w:semiHidden/>
+    <w:unhideWhenUsed/>
+    <w:rsid w:val="00406A23"/>
+    <w:rPr>
+      <w:rFonts w:ascii="Lucida Grande" w:hAnsi="Lucida Grande" w:cs="Lucida Grande"/>
+      <w:sz w:val="18"/>
+      <w:szCs w:val="18"/>
+    </w:rPr>
+  </w:style>
+  <w:style w:type="character" w:customStyle="1" w:styleId="BalloonTextChar">
+    <w:name w:val="Balloon Text Char"/>
+    <w:basedOn w:val="DefaultParagraphFont"/>
+    <w:link w:val="BalloonText"/>
+    <w:uiPriority w:val="99"/>
+    <w:semiHidden/>
+    <w:rsid w:val="00406A23"/>
+    <w:rPr>
+      <w:rFonts w:ascii="Lucida Grande" w:eastAsia="Droid Sans" w:hAnsi="Lucida Grande" w:cs="Lucida Grande"/>
+      <w:sz w:val="18"/>
+      <w:szCs w:val="18"/>
+      <w:lang w:eastAsia="en-US"/>
+    </w:rPr>
   </w:style>
 </w:styles>
 </file>

</xml_diff>